<commit_message>
more doku and planning
</commit_message>
<xml_diff>
--- a/docs/3_1_Realisierungsbericht.docx
+++ b/docs/3_1_Realisierungsbericht.docx
@@ -144,11 +144,9 @@
                 <w:color w:val="FFFFFF"/>
               </w:rPr>
             </w:pPr>
-            <w:proofErr w:type="spellStart"/>
             <w:r>
               <w:t>PyJump</w:t>
             </w:r>
-            <w:proofErr w:type="spellEnd"/>
           </w:p>
         </w:tc>
       </w:tr>
@@ -260,13 +258,8 @@
               </w:rPr>
             </w:pPr>
             <w:r>
-              <w:t xml:space="preserve">Daniel </w:t>
-            </w:r>
-            <w:proofErr w:type="spellStart"/>
-            <w:r>
-              <w:t>Sterchi</w:t>
-            </w:r>
-            <w:proofErr w:type="spellEnd"/>
+              <w:t>Daniel Sterchi</w:t>
+            </w:r>
           </w:p>
         </w:tc>
       </w:tr>
@@ -327,13 +320,8 @@
               </w:rPr>
             </w:pPr>
             <w:r>
-              <w:t xml:space="preserve">Dominik Schütz, Raphael </w:t>
-            </w:r>
-            <w:proofErr w:type="spellStart"/>
-            <w:r>
-              <w:t>Schwob</w:t>
-            </w:r>
-            <w:proofErr w:type="spellEnd"/>
+              <w:t>Dominik Schütz, Raphael Schwob</w:t>
+            </w:r>
           </w:p>
         </w:tc>
       </w:tr>
@@ -387,21 +375,8 @@
               </w:rPr>
             </w:pPr>
             <w:r>
-              <w:t xml:space="preserve">Daniel </w:t>
-            </w:r>
-            <w:proofErr w:type="spellStart"/>
-            <w:r>
-              <w:t>Sterchi</w:t>
-            </w:r>
-            <w:proofErr w:type="spellEnd"/>
-            <w:r>
-              <w:t xml:space="preserve">, Dominik Schütz, Raphael </w:t>
-            </w:r>
-            <w:proofErr w:type="spellStart"/>
-            <w:r>
-              <w:t>Schwob</w:t>
-            </w:r>
-            <w:proofErr w:type="spellEnd"/>
+              <w:t>Daniel Sterchi, Dominik Schütz, Raphael Schwob</w:t>
+            </w:r>
           </w:p>
         </w:tc>
       </w:tr>
@@ -4705,15 +4680,7 @@
     </w:p>
     <w:p>
       <w:r>
-        <w:t xml:space="preserve">Im fünften Abschnitt wird die weitere Projektplanung behandelt. Diese umfasst </w:t>
-      </w:r>
-      <w:proofErr w:type="gramStart"/>
-      <w:r>
-        <w:t>einen Soll</w:t>
-      </w:r>
-      <w:proofErr w:type="gramEnd"/>
-      <w:r>
-        <w:t xml:space="preserve">/Ist </w:t>
+        <w:t xml:space="preserve">Im fünften Abschnitt wird die weitere Projektplanung behandelt. Diese umfasst einen Soll/Ist </w:t>
       </w:r>
       <w:r>
         <w:t>Vergleich</w:t>
@@ -5555,14 +5522,10 @@
         </w:tc>
       </w:tr>
     </w:tbl>
-    <w:p/>
     <w:p>
       <w:pPr>
         <w:suppressAutoHyphens w:val="0"/>
       </w:pPr>
-      <w:r>
-        <w:br w:type="page"/>
-      </w:r>
     </w:p>
     <w:p/>
     <w:p>
@@ -5900,23 +5863,7 @@
         <w:t>Spiel</w:t>
       </w:r>
       <w:r>
-        <w:t xml:space="preserve"> über keine Verbindung zu anderen Systemen verfügt, ist die Sicherheit schon auf einem sehr tiefen Level gewährleistet. Die einzigen Daten die abgespeichert werden, sind die </w:t>
-      </w:r>
-      <w:proofErr w:type="spellStart"/>
-      <w:r>
-        <w:t>Scores</w:t>
-      </w:r>
-      <w:proofErr w:type="spellEnd"/>
-      <w:r>
-        <w:t xml:space="preserve"> die der Spieler bei einem Durchlauf erreicht hat. Dazu wird ein </w:t>
-      </w:r>
-      <w:proofErr w:type="spellStart"/>
-      <w:r>
-        <w:t>Nickname</w:t>
-      </w:r>
-      <w:proofErr w:type="spellEnd"/>
-      <w:r>
-        <w:t xml:space="preserve">, den der </w:t>
+        <w:t xml:space="preserve"> über keine Verbindung zu anderen Systemen verfügt, ist die Sicherheit schon auf einem sehr tiefen Level gewährleistet. Die einzigen Daten die abgespeichert werden, sind die Scores die der Spieler bei einem Durchlauf erreicht hat. Dazu wird ein Nickname, den der </w:t>
       </w:r>
       <w:r>
         <w:t>Benutzer</w:t>
@@ -5934,15 +5881,8 @@
     <w:p/>
     <w:p>
       <w:r>
-        <w:t xml:space="preserve">Die </w:t>
-      </w:r>
-      <w:proofErr w:type="spellStart"/>
-      <w:r>
-        <w:t>Scores</w:t>
-      </w:r>
-      <w:proofErr w:type="spellEnd"/>
-      <w:r>
-        <w:t xml:space="preserve"> werden in einem Textfile abgespeichert, welches danach lokal auf dem Rechner abgelegt wird. Die Datei wird lokal gehalten und sollte von keinem anderen System einsehbar sein. Selbst wenn der Spieler also seinen echten Namen eingeben sollte, so sollten diese Daten auf dem lokalen System sicher sein.</w:t>
+        <w:lastRenderedPageBreak/>
+        <w:t>Die Scores werden in einem Textfile abgespeichert, welches danach lokal auf dem Rechner abgelegt wird. Die Datei wird lokal gehalten und sollte von keinem anderen System einsehbar sein. Selbst wenn der Spieler also seinen echten Namen eingeben sollte, so sollten diese Daten auf dem lokalen System sicher sein.</w:t>
       </w:r>
     </w:p>
     <w:p/>
@@ -6085,15 +6025,7 @@
               <w:snapToGrid w:val="0"/>
             </w:pPr>
             <w:r>
-              <w:t xml:space="preserve">Der Quellcode für das </w:t>
-            </w:r>
-            <w:proofErr w:type="spellStart"/>
-            <w:r>
-              <w:t>PyJump</w:t>
-            </w:r>
-            <w:proofErr w:type="spellEnd"/>
-            <w:r>
-              <w:t>-Spiel muss gesichert werden.</w:t>
+              <w:t>Der Quellcode für das PyJump-Spiel muss gesichert werden.</w:t>
             </w:r>
           </w:p>
         </w:tc>
@@ -6113,15 +6045,7 @@
               <w:snapToGrid w:val="0"/>
             </w:pPr>
             <w:r>
-              <w:t xml:space="preserve">Der Quellcode wird durch den Head </w:t>
-            </w:r>
-            <w:proofErr w:type="spellStart"/>
-            <w:r>
-              <w:t>of</w:t>
-            </w:r>
-            <w:proofErr w:type="spellEnd"/>
-            <w:r>
-              <w:t xml:space="preserve"> Development auf einem externen Medium gesichert. Dabei werden die verschiedenen Versionen unterschieden.</w:t>
+              <w:t>Der Quellcode wird durch den Head of Development auf einem externen Medium gesichert. Dabei werden die verschiedenen Versionen unterschieden.</w:t>
             </w:r>
           </w:p>
         </w:tc>
@@ -6237,15 +6161,7 @@
               <w:snapToGrid w:val="0"/>
             </w:pPr>
             <w:r>
-              <w:t xml:space="preserve">Bei einem technischen Defekt des Kundengeräts muss das </w:t>
-            </w:r>
-            <w:proofErr w:type="spellStart"/>
-            <w:r>
-              <w:t>PyJump</w:t>
-            </w:r>
-            <w:proofErr w:type="spellEnd"/>
-            <w:r>
-              <w:t>-Spiel auf dem Ersatzgerät des Kunden installiert werden können.</w:t>
+              <w:t>Bei einem technischen Defekt des Kundengeräts muss das PyJump-Spiel auf dem Ersatzgerät des Kunden installiert werden können.</w:t>
             </w:r>
           </w:p>
         </w:tc>
@@ -6265,15 +6181,7 @@
               <w:snapToGrid w:val="0"/>
             </w:pPr>
             <w:r>
-              <w:t xml:space="preserve">Das </w:t>
-            </w:r>
-            <w:proofErr w:type="spellStart"/>
-            <w:r>
-              <w:t>PyJump</w:t>
-            </w:r>
-            <w:proofErr w:type="spellEnd"/>
-            <w:r>
-              <w:t>-Spiel wird auf einem externen Medium gesichert und kann von dort aus auf das Ersatzgerät des Kunden installiert werden.</w:t>
+              <w:t>Das PyJump-Spiel wird auf einem externen Medium gesichert und kann von dort aus auf das Ersatzgerät des Kunden installiert werden.</w:t>
             </w:r>
           </w:p>
         </w:tc>
@@ -6463,7 +6371,6 @@
               <w:snapToGrid w:val="0"/>
             </w:pPr>
             <w:r>
-              <w:lastRenderedPageBreak/>
               <w:t>Anforderung</w:t>
             </w:r>
           </w:p>
@@ -6730,19 +6637,9 @@
               <w:snapToGrid w:val="0"/>
               <w:jc w:val="center"/>
             </w:pPr>
-            <w:proofErr w:type="spellStart"/>
-            <w:r>
-              <w:t>AFo</w:t>
-            </w:r>
-            <w:proofErr w:type="spellEnd"/>
-            <w:r>
-              <w:t>.-</w:t>
-            </w:r>
-            <w:proofErr w:type="spellStart"/>
-            <w:r>
-              <w:t>Nr</w:t>
-            </w:r>
-            <w:proofErr w:type="spellEnd"/>
+            <w:r>
+              <w:t>AFo.-Nr</w:t>
+            </w:r>
           </w:p>
         </w:tc>
         <w:tc>
@@ -7899,15 +7796,7 @@
       </w:pPr>
       <w:r>
         <w:br/>
-        <w:t xml:space="preserve">Diese Applikation stellt ein endlos </w:t>
-      </w:r>
-      <w:proofErr w:type="spellStart"/>
-      <w:r>
-        <w:t>Platformer</w:t>
-      </w:r>
-      <w:proofErr w:type="spellEnd"/>
-      <w:r>
-        <w:t xml:space="preserve"> dar. Das Ziel ist es mit der Spielfigur über mehrere Plattformen zu springen und so an höhe zu gewinnen.</w:t>
+        <w:t>Diese Applikation stellt ein endlos Platformer dar. Das Ziel ist es mit der Spielfigur über mehrere Plattformen zu springen und so an höhe zu gewinnen.</w:t>
       </w:r>
       <w:r>
         <w:t xml:space="preserve"> Der Spieler kann solange </w:t>
@@ -7947,26 +7836,10 @@
         <w:t>Zur Sicherheit des Spiels muss man sich keine grossen Sorgen machen. Die Applikation wurde Malwarefrei programmiert und es werden keine sensiblen Daten gespeichert.</w:t>
       </w:r>
       <w:r>
-        <w:t xml:space="preserve"> Die einzigen Daten, die gespeichert werden sind die </w:t>
-      </w:r>
-      <w:proofErr w:type="spellStart"/>
-      <w:r>
-        <w:t>Scores</w:t>
-      </w:r>
-      <w:proofErr w:type="spellEnd"/>
-      <w:r>
-        <w:t xml:space="preserve"> des Spielers</w:t>
-      </w:r>
-      <w:r>
-        <w:t xml:space="preserve">. Diese werden zusammen mit einem </w:t>
-      </w:r>
-      <w:proofErr w:type="spellStart"/>
-      <w:r>
-        <w:t>Nickname</w:t>
-      </w:r>
-      <w:proofErr w:type="spellEnd"/>
-      <w:r>
-        <w:t>, der nicht zwingend echt sein muss gespeichert.</w:t>
+        <w:t xml:space="preserve"> Die einzigen Daten, die gespeichert werden sind die Scores des Spielers</w:t>
+      </w:r>
+      <w:r>
+        <w:t>. Diese werden zusammen mit einem Nickname, der nicht zwingend echt sein muss gespeichert.</w:t>
       </w:r>
       <w:r>
         <w:t xml:space="preserve"> Diese Daten werden allesamt lokal auf dem Gerät des Spielers gespeichert und bleiben auch dort, weil das Spiel über keine Verbindung zur Aussenwelt verfügt.</w:t>
@@ -7977,7 +7850,6 @@
         <w:pStyle w:val="Textkrper"/>
       </w:pPr>
       <w:r>
-        <w:lastRenderedPageBreak/>
         <w:t>Als Anwenderrollen gibt es nur die des Spielers. Das Spiel kann nach der Bereitstellung ohne Technikwissen angewendet werden.</w:t>
       </w:r>
     </w:p>
@@ -8010,15 +7882,7 @@
     </w:p>
     <w:p>
       <w:r>
-        <w:t>Bei diesem Spiel handelt es sich um ein Endlos-</w:t>
-      </w:r>
-      <w:proofErr w:type="spellStart"/>
-      <w:r>
-        <w:t>Platformer</w:t>
-      </w:r>
-      <w:proofErr w:type="spellEnd"/>
-      <w:r>
-        <w:t>. Das heisst das Spiel läuft solange weiter bis der Spieler einen Fehler macht oder das Spiel abbricht. Solange der Spieler ohne Fehler spielt wird der Punktezähler steigen. Wenn man kurz unterbrechen möchte, kann man mit der Taste „P“</w:t>
+        <w:t>Bei diesem Spiel handelt es sich um ein Endlos-Platformer. Das heisst das Spiel läuft solange weiter bis der Spieler einen Fehler macht oder das Spiel abbricht. Solange der Spieler ohne Fehler spielt wird der Punktezähler steigen. Wenn man kurz unterbrechen möchte, kann man mit der Taste „P“</w:t>
       </w:r>
       <w:r>
         <w:t xml:space="preserve"> das Spiel pausieren. Durch erneutes drücken der Taste „P“ wird das Spiel am </w:t>
@@ -8040,104 +7904,20 @@
     </w:p>
     <w:p>
       <w:r>
-        <w:t xml:space="preserve">Da das Spiel in der </w:t>
-      </w:r>
-      <w:proofErr w:type="spellStart"/>
-      <w:r>
-        <w:t>Scriptsprache</w:t>
-      </w:r>
-      <w:proofErr w:type="spellEnd"/>
-      <w:r>
-        <w:t xml:space="preserve"> Python umgesetzt wurde ist eine Installation nicht nötig. Es reicht, wenn einfach alle benötigten Dateien an den gewünschten Ort kopiert werden. Gegebenenfalls muss jedoch ein Python-Modul nachinstalliert werden. Dafür muss zuerst mit Administratorrechten der Python </w:t>
-      </w:r>
-      <w:proofErr w:type="spellStart"/>
-      <w:r>
-        <w:t>Packag</w:t>
-      </w:r>
-      <w:r>
-        <w:t>emanager</w:t>
-      </w:r>
-      <w:proofErr w:type="spellEnd"/>
-      <w:r>
-        <w:t xml:space="preserve"> </w:t>
-      </w:r>
-      <w:proofErr w:type="spellStart"/>
-      <w:r>
-        <w:t>pip</w:t>
-      </w:r>
-      <w:proofErr w:type="spellEnd"/>
-      <w:r>
-        <w:t xml:space="preserve"> installiert werden. Dies kann zum Beispiel über den Terminal mit dem Befehl „</w:t>
-      </w:r>
-      <w:proofErr w:type="spellStart"/>
-      <w:r>
-        <w:t>sudo</w:t>
-      </w:r>
-      <w:proofErr w:type="spellEnd"/>
-      <w:r>
-        <w:t xml:space="preserve"> </w:t>
-      </w:r>
-      <w:proofErr w:type="spellStart"/>
-      <w:r>
-        <w:t>easy_install</w:t>
-      </w:r>
-      <w:proofErr w:type="spellEnd"/>
-      <w:r>
-        <w:t xml:space="preserve"> </w:t>
-      </w:r>
-      <w:proofErr w:type="spellStart"/>
-      <w:r>
-        <w:t>pip</w:t>
-      </w:r>
-      <w:proofErr w:type="spellEnd"/>
-      <w:r>
-        <w:t xml:space="preserve">“ getan werden. Danach muss mit </w:t>
-      </w:r>
-      <w:proofErr w:type="spellStart"/>
-      <w:r>
-        <w:t>pip</w:t>
-      </w:r>
-      <w:proofErr w:type="spellEnd"/>
-      <w:r>
-        <w:t xml:space="preserve"> das </w:t>
-      </w:r>
-      <w:proofErr w:type="spellStart"/>
-      <w:r>
-        <w:t>Pillow</w:t>
-      </w:r>
-      <w:proofErr w:type="spellEnd"/>
-      <w:r>
-        <w:t>-Modul installiert werden. Dies geschieht wieder über den Terminal mit dem Befehl „</w:t>
-      </w:r>
-      <w:proofErr w:type="spellStart"/>
-      <w:r>
-        <w:t>sudo</w:t>
-      </w:r>
-      <w:proofErr w:type="spellEnd"/>
-      <w:r>
-        <w:t xml:space="preserve"> </w:t>
-      </w:r>
-      <w:proofErr w:type="spellStart"/>
-      <w:r>
-        <w:t>pip</w:t>
-      </w:r>
-      <w:proofErr w:type="spellEnd"/>
-      <w:r>
-        <w:t xml:space="preserve"> </w:t>
-      </w:r>
-      <w:proofErr w:type="spellStart"/>
-      <w:r>
-        <w:t>install</w:t>
-      </w:r>
-      <w:proofErr w:type="spellEnd"/>
-      <w:r>
-        <w:t xml:space="preserve"> </w:t>
-      </w:r>
-      <w:proofErr w:type="spellStart"/>
-      <w:r>
-        <w:t>Pillow</w:t>
-      </w:r>
-      <w:proofErr w:type="spellEnd"/>
+        <w:t>Da das Spiel in der Scriptsprache Python umgesetzt wurde ist eine Installation nicht nötig. Es reicht, wenn einfach alle benötigten Dateien an den gewünschten Ort kopiert werden. Gegebenenfalls muss jedoch ein Python-Modul nachinstalliert werden. Dafür muss zuerst mit Administratorrechten der Python Packag</w:t>
+      </w:r>
+      <w:r>
+        <w:t xml:space="preserve">emanager pip installiert werden. Dies kann zum Beispiel über den Terminal mit dem Befehl „sudo </w:t>
+      </w:r>
+      <w:r>
+        <w:t>easy_install pip</w:t>
+      </w:r>
+      <w:r>
+        <w:t>“ getan werden. Danach muss mit pip das Pillow-Modul installiert werden. Dies geschieht wieder über den Terminal mit dem Befehl „</w:t>
+      </w:r>
+      <w:r>
+        <w:t>sudo pip install Pillow</w:t>
+      </w:r>
       <w:r>
         <w:t>“. Auch hierfür werden wieder Administratorrechte benötigt.</w:t>
       </w:r>
@@ -8158,11 +7938,9 @@
     </w:p>
     <w:p/>
     <w:p>
-      <w:proofErr w:type="spellStart"/>
       <w:r>
         <w:t>Gameplay</w:t>
       </w:r>
-      <w:proofErr w:type="spellEnd"/>
     </w:p>
     <w:p>
       <w:r>
@@ -8192,6 +7970,7 @@
     </w:p>
     <w:p>
       <w:r>
+        <w:lastRenderedPageBreak/>
         <w:t>Während des Spielens können Monster auftreten, die die Spielfigur nicht berühren darf. Wenn die Spielfigur ein Monster berührt zählt das als Fehler und das Spiel wird beendet. Die Spielfigur kann sich aber natürlich auch gegen die Monster wehren. Wenn der Spieler die „Leertaste“ drückt, so kann die Spielfigur Kugeln gegen die Monster schiessen. Wird ein Monster getroffen so verschwindet es aus dem Fenste</w:t>
       </w:r>
       <w:r>
@@ -8209,37 +7988,13 @@
         <w:t xml:space="preserve">Falls beim Spielen Probleme auftauchen kann das </w:t>
       </w:r>
       <w:r>
-        <w:t>Spiel unter Mac Computern mit der Tastenkombination „</w:t>
-      </w:r>
-      <w:proofErr w:type="spellStart"/>
-      <w:r>
-        <w:t>cmd</w:t>
-      </w:r>
-      <w:proofErr w:type="spellEnd"/>
-      <w:r>
-        <w:t>“ + „Q“ oder über das Menü in der Symbolliste beendet werden.</w:t>
+        <w:t>Spiel unter Mac Computern mit der Tastenkombination „cmd“ + „Q“ oder über das Menü in der Symbolliste beendet werden.</w:t>
       </w:r>
       <w:r>
         <w:t xml:space="preserve"> Danach kann das Spiel wieder wie gewohnt gestartet werden.</w:t>
       </w:r>
       <w:r>
-        <w:t xml:space="preserve"> Falls sich das Spiel wie vorhin beschrieben über den üblichen Weg nicht beenden lässt kann mittels der Tastenkombination „</w:t>
-      </w:r>
-      <w:proofErr w:type="spellStart"/>
-      <w:r>
-        <w:t>cmd</w:t>
-      </w:r>
-      <w:proofErr w:type="spellEnd"/>
-      <w:r>
-        <w:t>“ + „alt“ + „</w:t>
-      </w:r>
-      <w:proofErr w:type="spellStart"/>
-      <w:r>
-        <w:t>esc</w:t>
-      </w:r>
-      <w:proofErr w:type="spellEnd"/>
-      <w:r>
-        <w:t>“ das „Sofort Beenden“-Menü aufgerufen werden. In diesem Menü kann kann man Python auswählen und dieses dann zum stoppen erzwingen.</w:t>
+        <w:t xml:space="preserve"> Falls sich das Spiel wie vorhin beschrieben über den üblichen Weg nicht beenden lässt kann mittels der Tastenkombination „cmd“ + „alt“ + „esc“ das „Sofort Beenden“-Menü aufgerufen werden. In diesem Menü kann kann man Python auswählen und dieses dann zum stoppen erzwingen.</w:t>
       </w:r>
       <w:r>
         <w:t xml:space="preserve"> </w:t>
@@ -8256,15 +8011,7 @@
     </w:p>
     <w:p>
       <w:r>
-        <w:t>Das Spiel kann ohne grossen Aufwand wiederhergestellt werden, für den Fall das trotz neustarten des Spiels immer noch Probleme auftreten. Für die Wiederherstellung wird zuerst der ganze „</w:t>
-      </w:r>
-      <w:proofErr w:type="spellStart"/>
-      <w:r>
-        <w:t>pyjump</w:t>
-      </w:r>
-      <w:proofErr w:type="spellEnd"/>
-      <w:r>
-        <w:t>“</w:t>
+        <w:t>Das Spiel kann ohne grossen Aufwand wiederhergestellt werden, für den Fall das trotz neustarten des Spiels immer noch Probleme auftreten. Für die Wiederherstellung wird zuerst der ganze „pyjump“</w:t>
       </w:r>
       <w:r>
         <w:t>-Ordner gelöscht. Sobald alle alten Dateien vollständig gelöscht wurden kann die ursprüngliche Version wieder auf das Zielgerät kopiert werden.</w:t>
@@ -8341,43 +8088,10 @@
         <w:pStyle w:val="Textkrper"/>
       </w:pPr>
       <w:r>
-        <w:lastRenderedPageBreak/>
-        <w:t xml:space="preserve">Beim </w:t>
-      </w:r>
-      <w:proofErr w:type="spellStart"/>
-      <w:r>
-        <w:t>PyJump</w:t>
-      </w:r>
-      <w:proofErr w:type="spellEnd"/>
-      <w:r>
-        <w:t>-Spiel gibt es eigentlich keine Benutzerprobleme. Es kann aber vorkommen, wie bei jeder Applikation, dass sich das Spiel aufhängt. Bei solchen Problemen ist das Vorgehen gleich wie bei anderen Applikationen. Das Spiel muss neugestartet werden. Dies kann mit der Tastenkombination „</w:t>
-      </w:r>
-      <w:proofErr w:type="spellStart"/>
-      <w:r>
-        <w:t>cmd</w:t>
-      </w:r>
-      <w:proofErr w:type="spellEnd"/>
-      <w:r>
-        <w:t xml:space="preserve">“ + „Q“ oder </w:t>
-      </w:r>
-      <w:r>
-        <w:t>„</w:t>
-      </w:r>
-      <w:proofErr w:type="spellStart"/>
-      <w:r>
-        <w:t>cmd</w:t>
-      </w:r>
-      <w:proofErr w:type="spellEnd"/>
-      <w:r>
-        <w:t>“ + „alt“ + „</w:t>
-      </w:r>
-      <w:proofErr w:type="spellStart"/>
-      <w:r>
-        <w:t>esc</w:t>
-      </w:r>
-      <w:proofErr w:type="spellEnd"/>
-      <w:r>
-        <w:t>“</w:t>
+        <w:t xml:space="preserve">Beim PyJump-Spiel gibt es eigentlich keine Benutzerprobleme. Es kann aber vorkommen, wie bei jeder Applikation, dass sich das Spiel aufhängt. Bei solchen Problemen ist das Vorgehen gleich wie bei anderen Applikationen. Das Spiel muss neugestartet werden. Dies kann mit der Tastenkombination „cmd“ + „Q“ oder </w:t>
+      </w:r>
+      <w:r>
+        <w:t>„cmd“ + „alt“ + „esc“</w:t>
       </w:r>
       <w:r>
         <w:t xml:space="preserve"> getan werden.</w:t>
@@ -8438,104 +8152,17 @@
         <w:pStyle w:val="Textkrper"/>
       </w:pPr>
       <w:r>
-        <w:t xml:space="preserve">Möglicherweise kann das Spiel nicht gestartet werden, weil das </w:t>
-      </w:r>
-      <w:proofErr w:type="spellStart"/>
-      <w:r>
-        <w:t>Pillow</w:t>
-      </w:r>
-      <w:proofErr w:type="spellEnd"/>
-      <w:r>
-        <w:t xml:space="preserve">-Modul fehlt. Falls dies der Fall wäre würde eine entsprechende Fehlermeldung erscheinen. Um dies zu beheben </w:t>
-      </w:r>
-      <w:r>
-        <w:t xml:space="preserve">muss zuerst mit Administratorrechten der Python </w:t>
-      </w:r>
-      <w:proofErr w:type="spellStart"/>
-      <w:r>
-        <w:t>Packagemanager</w:t>
-      </w:r>
-      <w:proofErr w:type="spellEnd"/>
-      <w:r>
-        <w:t xml:space="preserve"> </w:t>
-      </w:r>
-      <w:proofErr w:type="spellStart"/>
-      <w:r>
-        <w:t>pip</w:t>
-      </w:r>
-      <w:proofErr w:type="spellEnd"/>
-      <w:r>
-        <w:t xml:space="preserve"> installiert werden. Dies kann zum Beispiel über den Terminal mit dem Befehl „</w:t>
-      </w:r>
-      <w:proofErr w:type="spellStart"/>
-      <w:r>
-        <w:t>sudo</w:t>
-      </w:r>
-      <w:proofErr w:type="spellEnd"/>
-      <w:r>
-        <w:t xml:space="preserve"> </w:t>
-      </w:r>
-      <w:proofErr w:type="spellStart"/>
-      <w:r>
-        <w:t>easy_install</w:t>
-      </w:r>
-      <w:proofErr w:type="spellEnd"/>
-      <w:r>
-        <w:t xml:space="preserve"> </w:t>
-      </w:r>
-      <w:proofErr w:type="spellStart"/>
-      <w:r>
-        <w:t>pip</w:t>
-      </w:r>
-      <w:proofErr w:type="spellEnd"/>
-      <w:r>
-        <w:t xml:space="preserve">“ getan werden. Danach muss mit </w:t>
-      </w:r>
-      <w:proofErr w:type="spellStart"/>
-      <w:r>
-        <w:t>pip</w:t>
-      </w:r>
-      <w:proofErr w:type="spellEnd"/>
-      <w:r>
-        <w:t xml:space="preserve"> das </w:t>
-      </w:r>
-      <w:proofErr w:type="spellStart"/>
-      <w:r>
-        <w:t>Pillow</w:t>
-      </w:r>
-      <w:proofErr w:type="spellEnd"/>
-      <w:r>
-        <w:t>-Modul installiert werden. Dies geschieht wieder über den Terminal mit dem Befehl „</w:t>
-      </w:r>
-      <w:proofErr w:type="spellStart"/>
-      <w:r>
-        <w:t>sudo</w:t>
-      </w:r>
-      <w:proofErr w:type="spellEnd"/>
-      <w:r>
-        <w:t xml:space="preserve"> </w:t>
-      </w:r>
-      <w:proofErr w:type="spellStart"/>
-      <w:r>
-        <w:t>pip</w:t>
-      </w:r>
-      <w:proofErr w:type="spellEnd"/>
-      <w:r>
-        <w:t xml:space="preserve"> </w:t>
-      </w:r>
-      <w:proofErr w:type="spellStart"/>
-      <w:r>
-        <w:t>install</w:t>
-      </w:r>
-      <w:proofErr w:type="spellEnd"/>
-      <w:r>
-        <w:t xml:space="preserve"> </w:t>
-      </w:r>
-      <w:proofErr w:type="spellStart"/>
-      <w:r>
-        <w:t>Pillow</w:t>
-      </w:r>
-      <w:proofErr w:type="spellEnd"/>
+        <w:t xml:space="preserve">Möglicherweise kann das Spiel nicht gestartet werden, weil das Pillow-Modul fehlt. Falls dies der Fall wäre würde eine entsprechende Fehlermeldung erscheinen. Um dies zu beheben muss zuerst mit Administratorrechten der Python Packagemanager pip installiert werden. Dies kann zum Beispiel über den Terminal mit dem Befehl „sudo </w:t>
+      </w:r>
+      <w:r>
+        <w:t>easy_install pip</w:t>
+      </w:r>
+      <w:r>
+        <w:t>“ getan werden. Danach muss mit pip das Pillow-Modul installiert werden. Dies geschieht wieder über den Terminal mit dem Befehl „</w:t>
+      </w:r>
+      <w:r>
+        <w:t>sudo pip install Pillow</w:t>
+      </w:r>
       <w:r>
         <w:t>“. Auch hierfür werden wieder Administratorrechte benötigt.</w:t>
       </w:r>
@@ -8550,6 +8177,16 @@
       <w:r>
         <w:t xml:space="preserve"> Unter anderen Python Versionen kann sich das Spiel möglicherweise anders verhalten.</w:t>
       </w:r>
+    </w:p>
+    <w:p>
+      <w:pPr>
+        <w:pStyle w:val="Textkrper"/>
+      </w:pPr>
+    </w:p>
+    <w:p>
+      <w:pPr>
+        <w:pStyle w:val="Textkrper"/>
+      </w:pPr>
     </w:p>
     <w:p>
       <w:pPr>
@@ -8572,107 +8209,390 @@
       <w:bookmarkStart w:id="42" w:name="_Toc217803059"/>
       <w:bookmarkStart w:id="43" w:name="_Toc410826889"/>
       <w:r>
+        <w:lastRenderedPageBreak/>
         <w:t>Anhang zum Supporthandbuch</w:t>
       </w:r>
       <w:bookmarkEnd w:id="42"/>
       <w:bookmarkEnd w:id="43"/>
     </w:p>
-    <w:p>
-      <w:pPr>
-        <w:pStyle w:val="Textkrper"/>
-        <w:numPr>
-          <w:ilvl w:val="0"/>
-          <w:numId w:val="25"/>
-        </w:numPr>
-        <w:tabs>
-          <w:tab w:val="left" w:pos="707"/>
-        </w:tabs>
-        <w:spacing w:after="0"/>
-        <w:rPr>
-          <w:color w:val="B2A1C7" w:themeColor="accent4" w:themeTint="99"/>
-        </w:rPr>
-      </w:pPr>
-      <w:r>
-        <w:rPr>
-          <w:color w:val="B2A1C7" w:themeColor="accent4" w:themeTint="99"/>
-        </w:rPr>
-        <w:t xml:space="preserve">technische Erläuterungen und Übersichten </w:t>
-      </w:r>
-    </w:p>
-    <w:p>
-      <w:pPr>
-        <w:pStyle w:val="Textkrper"/>
-        <w:numPr>
-          <w:ilvl w:val="0"/>
-          <w:numId w:val="25"/>
-        </w:numPr>
-        <w:tabs>
-          <w:tab w:val="left" w:pos="707"/>
-        </w:tabs>
-        <w:spacing w:after="0"/>
-        <w:rPr>
-          <w:color w:val="B2A1C7" w:themeColor="accent4" w:themeTint="99"/>
-        </w:rPr>
-      </w:pPr>
-      <w:r>
-        <w:rPr>
-          <w:color w:val="B2A1C7" w:themeColor="accent4" w:themeTint="99"/>
-        </w:rPr>
-        <w:t xml:space="preserve">Fehlermeldungen (inkl. Ursachen und Lösungsmassnahmen) </w:t>
-      </w:r>
-    </w:p>
-    <w:p>
-      <w:pPr>
-        <w:pStyle w:val="Textkrper"/>
-        <w:numPr>
-          <w:ilvl w:val="0"/>
-          <w:numId w:val="25"/>
-        </w:numPr>
-        <w:tabs>
-          <w:tab w:val="left" w:pos="707"/>
-        </w:tabs>
-        <w:spacing w:after="0"/>
-        <w:rPr>
-          <w:color w:val="B2A1C7" w:themeColor="accent4" w:themeTint="99"/>
-        </w:rPr>
-      </w:pPr>
-      <w:r>
-        <w:rPr>
-          <w:color w:val="B2A1C7" w:themeColor="accent4" w:themeTint="99"/>
-        </w:rPr>
-        <w:t xml:space="preserve">Glossar </w:t>
-      </w:r>
-    </w:p>
-    <w:p>
-      <w:pPr>
-        <w:pStyle w:val="Textkrper"/>
-        <w:numPr>
-          <w:ilvl w:val="0"/>
-          <w:numId w:val="25"/>
-        </w:numPr>
-        <w:tabs>
-          <w:tab w:val="left" w:pos="707"/>
-        </w:tabs>
-        <w:rPr>
-          <w:color w:val="B2A1C7" w:themeColor="accent4" w:themeTint="99"/>
-        </w:rPr>
-      </w:pPr>
-      <w:r>
-        <w:rPr>
-          <w:color w:val="B2A1C7" w:themeColor="accent4" w:themeTint="99"/>
-        </w:rPr>
-        <w:t xml:space="preserve">Index </w:t>
-      </w:r>
-    </w:p>
+    <w:p/>
     <w:p>
       <w:pPr>
         <w:pStyle w:val="Textkrper"/>
         <w:tabs>
           <w:tab w:val="left" w:pos="707"/>
         </w:tabs>
-        <w:rPr>
-          <w:color w:val="B2A1C7" w:themeColor="accent4" w:themeTint="99"/>
-        </w:rPr>
+      </w:pPr>
+      <w:r>
+        <w:t>Glossar</w:t>
+      </w:r>
+    </w:p>
+    <w:tbl>
+      <w:tblPr>
+        <w:tblW w:w="9887" w:type="dxa"/>
+        <w:tblInd w:w="-44" w:type="dxa"/>
+        <w:tblBorders>
+          <w:top w:val="single" w:sz="4" w:space="0" w:color="FFFFFF"/>
+          <w:left w:val="single" w:sz="4" w:space="0" w:color="FFFFFF"/>
+          <w:bottom w:val="single" w:sz="4" w:space="0" w:color="FFFFFF"/>
+          <w:insideH w:val="single" w:sz="4" w:space="0" w:color="FFFFFF"/>
+        </w:tblBorders>
+        <w:tblCellMar>
+          <w:top w:w="17" w:type="dxa"/>
+          <w:left w:w="98" w:type="dxa"/>
+          <w:bottom w:w="17" w:type="dxa"/>
+        </w:tblCellMar>
+        <w:tblLook w:val="0000" w:firstRow="0" w:lastRow="0" w:firstColumn="0" w:lastColumn="0" w:noHBand="0" w:noVBand="0"/>
+      </w:tblPr>
+      <w:tblGrid>
+        <w:gridCol w:w="2123"/>
+        <w:gridCol w:w="7764"/>
+      </w:tblGrid>
+      <w:tr>
+        <w:tc>
+          <w:tcPr>
+            <w:tcW w:w="2123" w:type="dxa"/>
+            <w:tcBorders>
+              <w:top w:val="single" w:sz="4" w:space="0" w:color="FFFFFF"/>
+              <w:left w:val="single" w:sz="4" w:space="0" w:color="FFFFFF"/>
+              <w:bottom w:val="single" w:sz="4" w:space="0" w:color="FFFFFF"/>
+            </w:tcBorders>
+            <w:shd w:val="clear" w:color="auto" w:fill="333399"/>
+            <w:tcMar>
+              <w:left w:w="98" w:type="dxa"/>
+            </w:tcMar>
+          </w:tcPr>
+          <w:p>
+            <w:pPr>
+              <w:pStyle w:val="Tabellenberschrift"/>
+              <w:snapToGrid w:val="0"/>
+              <w:jc w:val="center"/>
+            </w:pPr>
+            <w:r>
+              <w:t>Stichwort</w:t>
+            </w:r>
+          </w:p>
+        </w:tc>
+        <w:tc>
+          <w:tcPr>
+            <w:tcW w:w="7764" w:type="dxa"/>
+            <w:tcBorders>
+              <w:top w:val="single" w:sz="4" w:space="0" w:color="FFFFFF"/>
+              <w:left w:val="single" w:sz="4" w:space="0" w:color="FFFFFF"/>
+              <w:bottom w:val="single" w:sz="4" w:space="0" w:color="FFFFFF"/>
+            </w:tcBorders>
+            <w:shd w:val="clear" w:color="auto" w:fill="333399"/>
+            <w:tcMar>
+              <w:left w:w="98" w:type="dxa"/>
+            </w:tcMar>
+          </w:tcPr>
+          <w:p>
+            <w:pPr>
+              <w:pStyle w:val="Tabellenberschrift"/>
+              <w:snapToGrid w:val="0"/>
+              <w:jc w:val="center"/>
+            </w:pPr>
+            <w:r>
+              <w:t>Beschreibung</w:t>
+            </w:r>
+          </w:p>
+        </w:tc>
+      </w:tr>
+      <w:tr>
+        <w:tc>
+          <w:tcPr>
+            <w:tcW w:w="2123" w:type="dxa"/>
+            <w:tcBorders>
+              <w:top w:val="single" w:sz="4" w:space="0" w:color="FFFFFF"/>
+              <w:left w:val="single" w:sz="4" w:space="0" w:color="FFFFFF"/>
+              <w:bottom w:val="single" w:sz="4" w:space="0" w:color="FFFFFF"/>
+            </w:tcBorders>
+            <w:shd w:val="clear" w:color="auto" w:fill="D9D9D9"/>
+            <w:tcMar>
+              <w:left w:w="98" w:type="dxa"/>
+            </w:tcMar>
+          </w:tcPr>
+          <w:p>
+            <w:pPr>
+              <w:pStyle w:val="TabellenInhalt"/>
+              <w:snapToGrid w:val="0"/>
+            </w:pPr>
+            <w:r>
+              <w:t>PIP</w:t>
+            </w:r>
+          </w:p>
+        </w:tc>
+        <w:tc>
+          <w:tcPr>
+            <w:tcW w:w="7764" w:type="dxa"/>
+            <w:tcBorders>
+              <w:top w:val="single" w:sz="4" w:space="0" w:color="FFFFFF"/>
+              <w:left w:val="single" w:sz="4" w:space="0" w:color="FFFFFF"/>
+              <w:bottom w:val="single" w:sz="4" w:space="0" w:color="FFFFFF"/>
+            </w:tcBorders>
+            <w:shd w:val="clear" w:color="auto" w:fill="D9D9D9"/>
+            <w:tcMar>
+              <w:left w:w="98" w:type="dxa"/>
+            </w:tcMar>
+          </w:tcPr>
+          <w:p>
+            <w:pPr>
+              <w:pStyle w:val="TabellenInhalt"/>
+              <w:snapToGrid w:val="0"/>
+            </w:pPr>
+            <w:r>
+              <w:t>Paketverwaltungsprogramm für Python-Pakete</w:t>
+            </w:r>
+          </w:p>
+        </w:tc>
+      </w:tr>
+      <w:tr>
+        <w:tc>
+          <w:tcPr>
+            <w:tcW w:w="2123" w:type="dxa"/>
+            <w:tcBorders>
+              <w:top w:val="single" w:sz="4" w:space="0" w:color="FFFFFF"/>
+              <w:left w:val="single" w:sz="4" w:space="0" w:color="FFFFFF"/>
+              <w:bottom w:val="single" w:sz="4" w:space="0" w:color="FFFFFF"/>
+            </w:tcBorders>
+            <w:shd w:val="clear" w:color="auto" w:fill="D9D9D9"/>
+            <w:tcMar>
+              <w:left w:w="98" w:type="dxa"/>
+            </w:tcMar>
+          </w:tcPr>
+          <w:p>
+            <w:pPr>
+              <w:pStyle w:val="TabellenInhalt"/>
+              <w:snapToGrid w:val="0"/>
+            </w:pPr>
+            <w:r>
+              <w:t>Pillow</w:t>
+            </w:r>
+          </w:p>
+        </w:tc>
+        <w:tc>
+          <w:tcPr>
+            <w:tcW w:w="7764" w:type="dxa"/>
+            <w:tcBorders>
+              <w:top w:val="single" w:sz="4" w:space="0" w:color="FFFFFF"/>
+              <w:left w:val="single" w:sz="4" w:space="0" w:color="FFFFFF"/>
+              <w:bottom w:val="single" w:sz="4" w:space="0" w:color="FFFFFF"/>
+            </w:tcBorders>
+            <w:shd w:val="clear" w:color="auto" w:fill="D9D9D9"/>
+            <w:tcMar>
+              <w:left w:w="98" w:type="dxa"/>
+            </w:tcMar>
+          </w:tcPr>
+          <w:p>
+            <w:pPr>
+              <w:pStyle w:val="TabellenInhalt"/>
+              <w:snapToGrid w:val="0"/>
+            </w:pPr>
+            <w:r>
+              <w:t>Python Library für Bilder</w:t>
+            </w:r>
+          </w:p>
+        </w:tc>
+      </w:tr>
+      <w:tr>
+        <w:tc>
+          <w:tcPr>
+            <w:tcW w:w="2123" w:type="dxa"/>
+            <w:tcBorders>
+              <w:top w:val="single" w:sz="4" w:space="0" w:color="FFFFFF"/>
+              <w:left w:val="single" w:sz="4" w:space="0" w:color="FFFFFF"/>
+              <w:bottom w:val="single" w:sz="4" w:space="0" w:color="FFFFFF"/>
+            </w:tcBorders>
+            <w:shd w:val="clear" w:color="auto" w:fill="D9D9D9"/>
+            <w:tcMar>
+              <w:left w:w="98" w:type="dxa"/>
+            </w:tcMar>
+          </w:tcPr>
+          <w:p>
+            <w:pPr>
+              <w:pStyle w:val="TabellenInhalt"/>
+              <w:snapToGrid w:val="0"/>
+            </w:pPr>
+            <w:r>
+              <w:t>sudo</w:t>
+            </w:r>
+          </w:p>
+        </w:tc>
+        <w:tc>
+          <w:tcPr>
+            <w:tcW w:w="7764" w:type="dxa"/>
+            <w:tcBorders>
+              <w:top w:val="single" w:sz="4" w:space="0" w:color="FFFFFF"/>
+              <w:left w:val="single" w:sz="4" w:space="0" w:color="FFFFFF"/>
+              <w:bottom w:val="single" w:sz="4" w:space="0" w:color="FFFFFF"/>
+            </w:tcBorders>
+            <w:shd w:val="clear" w:color="auto" w:fill="D9D9D9"/>
+            <w:tcMar>
+              <w:left w:w="98" w:type="dxa"/>
+            </w:tcMar>
+          </w:tcPr>
+          <w:p>
+            <w:pPr>
+              <w:pStyle w:val="TabellenInhalt"/>
+              <w:snapToGrid w:val="0"/>
+            </w:pPr>
+            <w:r>
+              <w:t>Befehl mit Administratorrechten ausführen</w:t>
+            </w:r>
+          </w:p>
+        </w:tc>
+      </w:tr>
+      <w:tr>
+        <w:tc>
+          <w:tcPr>
+            <w:tcW w:w="2123" w:type="dxa"/>
+            <w:tcBorders>
+              <w:top w:val="single" w:sz="4" w:space="0" w:color="FFFFFF"/>
+              <w:left w:val="single" w:sz="4" w:space="0" w:color="FFFFFF"/>
+              <w:bottom w:val="single" w:sz="4" w:space="0" w:color="FFFFFF"/>
+            </w:tcBorders>
+            <w:shd w:val="clear" w:color="auto" w:fill="D9D9D9"/>
+            <w:tcMar>
+              <w:left w:w="98" w:type="dxa"/>
+            </w:tcMar>
+          </w:tcPr>
+          <w:p>
+            <w:pPr>
+              <w:pStyle w:val="TabellenInhalt"/>
+              <w:snapToGrid w:val="0"/>
+            </w:pPr>
+            <w:r>
+              <w:t>easy_install</w:t>
+            </w:r>
+          </w:p>
+        </w:tc>
+        <w:tc>
+          <w:tcPr>
+            <w:tcW w:w="7764" w:type="dxa"/>
+            <w:tcBorders>
+              <w:top w:val="single" w:sz="4" w:space="0" w:color="FFFFFF"/>
+              <w:left w:val="single" w:sz="4" w:space="0" w:color="FFFFFF"/>
+              <w:bottom w:val="single" w:sz="4" w:space="0" w:color="FFFFFF"/>
+            </w:tcBorders>
+            <w:shd w:val="clear" w:color="auto" w:fill="D9D9D9"/>
+            <w:tcMar>
+              <w:left w:w="98" w:type="dxa"/>
+            </w:tcMar>
+          </w:tcPr>
+          <w:p>
+            <w:pPr>
+              <w:pStyle w:val="TabellenInhalt"/>
+              <w:snapToGrid w:val="0"/>
+            </w:pPr>
+            <w:r>
+              <w:t>Pythonmodul um Pythonpakete zu installieren</w:t>
+            </w:r>
+          </w:p>
+        </w:tc>
+      </w:tr>
+      <w:tr>
+        <w:tc>
+          <w:tcPr>
+            <w:tcW w:w="2123" w:type="dxa"/>
+            <w:tcBorders>
+              <w:top w:val="single" w:sz="4" w:space="0" w:color="FFFFFF"/>
+              <w:left w:val="single" w:sz="4" w:space="0" w:color="FFFFFF"/>
+              <w:bottom w:val="single" w:sz="4" w:space="0" w:color="FFFFFF"/>
+            </w:tcBorders>
+            <w:shd w:val="clear" w:color="auto" w:fill="D9D9D9"/>
+            <w:tcMar>
+              <w:left w:w="98" w:type="dxa"/>
+            </w:tcMar>
+          </w:tcPr>
+          <w:p>
+            <w:pPr>
+              <w:pStyle w:val="TabellenInhalt"/>
+              <w:snapToGrid w:val="0"/>
+            </w:pPr>
+            <w:r>
+              <w:t>Terminal</w:t>
+            </w:r>
+          </w:p>
+        </w:tc>
+        <w:tc>
+          <w:tcPr>
+            <w:tcW w:w="7764" w:type="dxa"/>
+            <w:tcBorders>
+              <w:top w:val="single" w:sz="4" w:space="0" w:color="FFFFFF"/>
+              <w:left w:val="single" w:sz="4" w:space="0" w:color="FFFFFF"/>
+              <w:bottom w:val="single" w:sz="4" w:space="0" w:color="FFFFFF"/>
+            </w:tcBorders>
+            <w:shd w:val="clear" w:color="auto" w:fill="D9D9D9"/>
+            <w:tcMar>
+              <w:left w:w="98" w:type="dxa"/>
+            </w:tcMar>
+          </w:tcPr>
+          <w:p>
+            <w:pPr>
+              <w:pStyle w:val="TabellenInhalt"/>
+              <w:snapToGrid w:val="0"/>
+            </w:pPr>
+            <w:r>
+              <w:t>Kommandozeile</w:t>
+            </w:r>
+          </w:p>
+        </w:tc>
+      </w:tr>
+      <w:tr>
+        <w:tc>
+          <w:tcPr>
+            <w:tcW w:w="2123" w:type="dxa"/>
+            <w:tcBorders>
+              <w:top w:val="single" w:sz="4" w:space="0" w:color="FFFFFF"/>
+              <w:left w:val="single" w:sz="4" w:space="0" w:color="FFFFFF"/>
+              <w:bottom w:val="single" w:sz="4" w:space="0" w:color="FFFFFF"/>
+            </w:tcBorders>
+            <w:shd w:val="clear" w:color="auto" w:fill="D9D9D9"/>
+            <w:tcMar>
+              <w:left w:w="98" w:type="dxa"/>
+            </w:tcMar>
+          </w:tcPr>
+          <w:p>
+            <w:pPr>
+              <w:pStyle w:val="TabellenInhalt"/>
+              <w:snapToGrid w:val="0"/>
+            </w:pPr>
+            <w:r>
+              <w:t>Python</w:t>
+            </w:r>
+          </w:p>
+        </w:tc>
+        <w:tc>
+          <w:tcPr>
+            <w:tcW w:w="7764" w:type="dxa"/>
+            <w:tcBorders>
+              <w:top w:val="single" w:sz="4" w:space="0" w:color="FFFFFF"/>
+              <w:left w:val="single" w:sz="4" w:space="0" w:color="FFFFFF"/>
+              <w:bottom w:val="single" w:sz="4" w:space="0" w:color="FFFFFF"/>
+            </w:tcBorders>
+            <w:shd w:val="clear" w:color="auto" w:fill="D9D9D9"/>
+            <w:tcMar>
+              <w:left w:w="98" w:type="dxa"/>
+            </w:tcMar>
+          </w:tcPr>
+          <w:p>
+            <w:pPr>
+              <w:pStyle w:val="TabellenInhalt"/>
+              <w:snapToGrid w:val="0"/>
+            </w:pPr>
+            <w:r>
+              <w:t>Scriptsprache</w:t>
+            </w:r>
+          </w:p>
+        </w:tc>
+      </w:tr>
+    </w:tbl>
+    <w:p>
+      <w:pPr>
+        <w:pStyle w:val="Textkrper"/>
+        <w:tabs>
+          <w:tab w:val="left" w:pos="707"/>
+        </w:tabs>
       </w:pPr>
     </w:p>
     <w:p>
@@ -9048,7 +8968,6 @@
       <w:bookmarkStart w:id="52" w:name="_Toc217803064"/>
       <w:bookmarkStart w:id="53" w:name="_Toc410826894"/>
       <w:r>
-        <w:lastRenderedPageBreak/>
         <w:t>Testverfahren</w:t>
       </w:r>
       <w:bookmarkEnd w:id="52"/>
@@ -9202,6 +9121,7 @@
         <w:ind w:left="2124" w:hanging="2124"/>
       </w:pPr>
       <w:r>
+        <w:lastRenderedPageBreak/>
         <w:t>Ende-K</w:t>
       </w:r>
       <w:r>
@@ -9243,174 +9163,7 @@
       <w:bookmarkEnd w:id="56"/>
       <w:bookmarkEnd w:id="57"/>
     </w:p>
-    <w:p>
-      <w:pPr>
-        <w:pStyle w:val="Textkrper"/>
-        <w:rPr>
-          <w:color w:val="B2A1C7" w:themeColor="accent4" w:themeTint="99"/>
-        </w:rPr>
-      </w:pPr>
-      <w:r>
-        <w:rPr>
-          <w:color w:val="B2A1C7" w:themeColor="accent4" w:themeTint="99"/>
-        </w:rPr>
-        <w:t>Unter Berücksichtigung der jeweiligen Testmethoden werden die Testfälle und deren Abdeckung</w:t>
-      </w:r>
-      <w:r>
-        <w:rPr>
-          <w:color w:val="B2A1C7" w:themeColor="accent4" w:themeTint="99"/>
-        </w:rPr>
-        <w:t xml:space="preserve"> der Anforderungen beschrieben.</w:t>
-      </w:r>
-      <w:r>
-        <w:rPr>
-          <w:color w:val="B2A1C7" w:themeColor="accent4" w:themeTint="99"/>
-        </w:rPr>
-        <w:br/>
-      </w:r>
-      <w:r>
-        <w:rPr>
-          <w:color w:val="B2A1C7" w:themeColor="accent4" w:themeTint="99"/>
-        </w:rPr>
-        <w:t>Mit den hier aufgeführten Testfällen</w:t>
-      </w:r>
-      <w:r>
-        <w:rPr>
-          <w:color w:val="B2A1C7" w:themeColor="accent4" w:themeTint="99"/>
-        </w:rPr>
-        <w:t xml:space="preserve"> sollen die oben genannten Ende-K</w:t>
-      </w:r>
-      <w:r>
-        <w:rPr>
-          <w:color w:val="B2A1C7" w:themeColor="accent4" w:themeTint="99"/>
-        </w:rPr>
-        <w:t>riterien ausrei</w:t>
-      </w:r>
-      <w:r>
-        <w:rPr>
-          <w:color w:val="B2A1C7" w:themeColor="accent4" w:themeTint="99"/>
-        </w:rPr>
-        <w:t>chend erfüllbar</w:t>
-      </w:r>
-      <w:r>
-        <w:rPr>
-          <w:color w:val="B2A1C7" w:themeColor="accent4" w:themeTint="99"/>
-        </w:rPr>
-        <w:t xml:space="preserve"> sein.</w:t>
-      </w:r>
-      <w:r>
-        <w:rPr>
-          <w:color w:val="B2A1C7" w:themeColor="accent4" w:themeTint="99"/>
-        </w:rPr>
-        <w:br/>
-      </w:r>
-      <w:r>
-        <w:rPr>
-          <w:color w:val="B2A1C7" w:themeColor="accent4" w:themeTint="99"/>
-        </w:rPr>
-        <w:t>Die Testfallbeschreibungen sollen beinhalten:</w:t>
-      </w:r>
-    </w:p>
-    <w:p>
-      <w:pPr>
-        <w:pStyle w:val="Textkrper"/>
-        <w:numPr>
-          <w:ilvl w:val="0"/>
-          <w:numId w:val="25"/>
-        </w:numPr>
-        <w:tabs>
-          <w:tab w:val="left" w:pos="707"/>
-        </w:tabs>
-        <w:spacing w:after="0"/>
-        <w:rPr>
-          <w:color w:val="B2A1C7" w:themeColor="accent4" w:themeTint="99"/>
-        </w:rPr>
-      </w:pPr>
-      <w:r>
-        <w:rPr>
-          <w:color w:val="B2A1C7" w:themeColor="accent4" w:themeTint="99"/>
-        </w:rPr>
-        <w:t xml:space="preserve">was (Funktion, Genauigkeit, usw.) zu testen ist, </w:t>
-      </w:r>
-    </w:p>
-    <w:p>
-      <w:pPr>
-        <w:pStyle w:val="Textkrper"/>
-        <w:numPr>
-          <w:ilvl w:val="0"/>
-          <w:numId w:val="25"/>
-        </w:numPr>
-        <w:tabs>
-          <w:tab w:val="left" w:pos="707"/>
-        </w:tabs>
-        <w:spacing w:after="0"/>
-        <w:rPr>
-          <w:color w:val="B2A1C7" w:themeColor="accent4" w:themeTint="99"/>
-        </w:rPr>
-      </w:pPr>
-      <w:r>
-        <w:rPr>
-          <w:color w:val="B2A1C7" w:themeColor="accent4" w:themeTint="99"/>
-        </w:rPr>
-        <w:t xml:space="preserve">welche Ausgangssituation hierfür erforderlich ist, </w:t>
-      </w:r>
-    </w:p>
-    <w:p>
-      <w:pPr>
-        <w:pStyle w:val="Textkrper"/>
-        <w:numPr>
-          <w:ilvl w:val="0"/>
-          <w:numId w:val="25"/>
-        </w:numPr>
-        <w:tabs>
-          <w:tab w:val="left" w:pos="707"/>
-        </w:tabs>
-        <w:spacing w:after="0"/>
-        <w:rPr>
-          <w:color w:val="B2A1C7" w:themeColor="accent4" w:themeTint="99"/>
-        </w:rPr>
-      </w:pPr>
-      <w:r>
-        <w:rPr>
-          <w:color w:val="B2A1C7" w:themeColor="accent4" w:themeTint="99"/>
-        </w:rPr>
-        <w:t xml:space="preserve">welche Eingaben (Daten und Signale mit allen für den Test ausschlaggebenden Eigenschaften wie Zeitbedingungen) notwendig sind und </w:t>
-      </w:r>
-    </w:p>
-    <w:p>
-      <w:pPr>
-        <w:pStyle w:val="Textkrper"/>
-        <w:numPr>
-          <w:ilvl w:val="0"/>
-          <w:numId w:val="25"/>
-        </w:numPr>
-        <w:tabs>
-          <w:tab w:val="left" w:pos="707"/>
-        </w:tabs>
-        <w:rPr>
-          <w:color w:val="B2A1C7" w:themeColor="accent4" w:themeTint="99"/>
-        </w:rPr>
-      </w:pPr>
-      <w:r>
-        <w:rPr>
-          <w:color w:val="B2A1C7" w:themeColor="accent4" w:themeTint="99"/>
-        </w:rPr>
-        <w:t xml:space="preserve">welche Resultate (Ausgabedaten und Reaktionen/Effekte) zu erwarten sind. </w:t>
-      </w:r>
-    </w:p>
-    <w:p>
-      <w:pPr>
-        <w:rPr>
-          <w:color w:val="B2A1C7" w:themeColor="accent4" w:themeTint="99"/>
-        </w:rPr>
-      </w:pPr>
-      <w:r>
-        <w:rPr>
-          <w:color w:val="B2A1C7" w:themeColor="accent4" w:themeTint="99"/>
-        </w:rPr>
-        <w:t>Die in der Konzeptphase im Dokument „Projektführung“ begonnenen Testfalltabellen werden übernommen und weiter detailliert:</w:t>
-      </w:r>
-    </w:p>
+    <w:p/>
     <w:p/>
     <w:tbl>
       <w:tblPr>
@@ -9498,23 +9251,13 @@
                 <w:lang w:val="de-DE"/>
               </w:rPr>
             </w:pPr>
-            <w:proofErr w:type="spellStart"/>
             <w:r>
               <w:rPr>
                 <w:rFonts w:cs="Arial"/>
                 <w:b/>
                 <w:lang w:val="de-DE"/>
               </w:rPr>
-              <w:t>AFo</w:t>
-            </w:r>
-            <w:proofErr w:type="spellEnd"/>
-            <w:r>
-              <w:rPr>
-                <w:rFonts w:cs="Arial"/>
-                <w:b/>
-                <w:lang w:val="de-DE"/>
-              </w:rPr>
-              <w:t>-Nr.</w:t>
+              <w:t>AFo-Nr.</w:t>
             </w:r>
           </w:p>
         </w:tc>
@@ -9564,29 +9307,7 @@
                 <w:szCs w:val="16"/>
                 <w:lang w:val="de-DE"/>
               </w:rPr>
-              <w:t xml:space="preserve">(ggf. orientiert an </w:t>
-            </w:r>
-            <w:proofErr w:type="spellStart"/>
-            <w:r>
-              <w:rPr>
-                <w:rFonts w:cs="Arial"/>
-                <w:b/>
-                <w:sz w:val="16"/>
-                <w:szCs w:val="16"/>
-                <w:lang w:val="de-DE"/>
-              </w:rPr>
-              <w:t>Use</w:t>
-            </w:r>
-            <w:proofErr w:type="spellEnd"/>
-            <w:r>
-              <w:rPr>
-                <w:rFonts w:cs="Arial"/>
-                <w:b/>
-                <w:sz w:val="16"/>
-                <w:szCs w:val="16"/>
-                <w:lang w:val="de-DE"/>
-              </w:rPr>
-              <w:t xml:space="preserve"> Cases)</w:t>
+              <w:t>(ggf. orientiert an Use Cases)</w:t>
             </w:r>
           </w:p>
         </w:tc>
@@ -9612,7 +9333,6 @@
                 <w:lang w:val="de-DE"/>
               </w:rPr>
             </w:pPr>
-            <w:proofErr w:type="spellStart"/>
             <w:r>
               <w:rPr>
                 <w:rFonts w:cs="Arial"/>
@@ -9630,7 +9350,6 @@
               <w:softHyphen/>
               <w:t>situation</w:t>
             </w:r>
-            <w:proofErr w:type="spellEnd"/>
           </w:p>
         </w:tc>
         <w:tc>
@@ -9655,7 +9374,6 @@
                 <w:lang w:val="de-DE"/>
               </w:rPr>
             </w:pPr>
-            <w:proofErr w:type="spellStart"/>
             <w:r>
               <w:rPr>
                 <w:rFonts w:cs="Arial"/>
@@ -9673,7 +9391,6 @@
               <w:softHyphen/>
               <w:t>daten</w:t>
             </w:r>
-            <w:proofErr w:type="spellEnd"/>
           </w:p>
         </w:tc>
         <w:tc>
@@ -10430,15 +10147,7 @@
                 <w:rFonts w:cs="Arial"/>
                 <w:lang w:val="de-DE"/>
               </w:rPr>
-              <w:t xml:space="preserve">Spiel ist lauffähig </w:t>
-            </w:r>
-            <w:r>
-              <w:rPr>
-                <w:rFonts w:cs="Arial"/>
-                <w:lang w:val="de-DE"/>
-              </w:rPr>
-              <w:lastRenderedPageBreak/>
-              <w:t>ohne Internetverbindung</w:t>
+              <w:t>Spiel ist lauffähig ohne Internetverbindung</w:t>
             </w:r>
           </w:p>
         </w:tc>
@@ -10465,16 +10174,7 @@
                 <w:rFonts w:cs="Arial"/>
                 <w:lang w:val="de-DE"/>
               </w:rPr>
-              <w:lastRenderedPageBreak/>
-              <w:t xml:space="preserve">Das Spiel </w:t>
-            </w:r>
-            <w:r>
-              <w:rPr>
-                <w:rFonts w:cs="Arial"/>
-                <w:lang w:val="de-DE"/>
-              </w:rPr>
-              <w:lastRenderedPageBreak/>
-              <w:t>wurde gestartet</w:t>
+              <w:t>Das Spiel wurde gestartet</w:t>
             </w:r>
           </w:p>
         </w:tc>
@@ -10501,7 +10201,6 @@
                 <w:rFonts w:cs="Arial"/>
                 <w:lang w:val="de-DE"/>
               </w:rPr>
-              <w:lastRenderedPageBreak/>
               <w:t xml:space="preserve">Der </w:t>
             </w:r>
             <w:r>
@@ -10516,15 +10215,7 @@
                 <w:rFonts w:cs="Arial"/>
                 <w:lang w:val="de-DE"/>
               </w:rPr>
-              <w:t xml:space="preserve"> </w:t>
-            </w:r>
-            <w:r>
-              <w:rPr>
-                <w:rFonts w:cs="Arial"/>
-                <w:lang w:val="de-DE"/>
-              </w:rPr>
-              <w:lastRenderedPageBreak/>
-              <w:t>versucht die Spielfigur durch drücken der Taste „D“ nach rechts zu bewegen.</w:t>
+              <w:t xml:space="preserve"> versucht die Spielfigur durch drücken der Taste „D“ nach rechts zu bewegen.</w:t>
             </w:r>
           </w:p>
         </w:tc>
@@ -10551,23 +10242,7 @@
                 <w:rFonts w:cs="Arial"/>
                 <w:lang w:val="de-DE"/>
               </w:rPr>
-              <w:lastRenderedPageBreak/>
-              <w:t xml:space="preserve">Die Spielfigur </w:t>
-            </w:r>
-            <w:r>
-              <w:rPr>
-                <w:rFonts w:cs="Arial"/>
-                <w:lang w:val="de-DE"/>
-              </w:rPr>
-              <w:lastRenderedPageBreak/>
-              <w:t>bewegt sich nach</w:t>
-            </w:r>
-            <w:r>
-              <w:rPr>
-                <w:rFonts w:cs="Arial"/>
-                <w:lang w:val="de-DE"/>
-              </w:rPr>
-              <w:t xml:space="preserve"> rechts.</w:t>
+              <w:t>Die Spielfigur bewegt sich nach rechts.</w:t>
             </w:r>
           </w:p>
         </w:tc>
@@ -10622,7 +10297,6 @@
                 <w:szCs w:val="22"/>
                 <w:lang w:val="de-DE"/>
               </w:rPr>
-              <w:lastRenderedPageBreak/>
               <w:t>T5</w:t>
             </w:r>
           </w:p>
@@ -11316,7 +10990,15 @@
                 <w:rFonts w:cs="Arial"/>
                 <w:lang w:val="de-DE"/>
               </w:rPr>
-              <w:t>Das Spiel wurde gestartet.</w:t>
+              <w:t xml:space="preserve">Das Spiel wurde </w:t>
+            </w:r>
+            <w:r>
+              <w:rPr>
+                <w:rFonts w:cs="Arial"/>
+                <w:lang w:val="de-DE"/>
+              </w:rPr>
+              <w:lastRenderedPageBreak/>
+              <w:t>gestartet.</w:t>
             </w:r>
           </w:p>
         </w:tc>
@@ -11363,7 +11045,15 @@
                 <w:rFonts w:cs="Arial"/>
                 <w:lang w:val="de-DE"/>
               </w:rPr>
-              <w:t>Während des Spielens und im Startmenü wird keine Werbung angezeigt.</w:t>
+              <w:t xml:space="preserve">Während des Spielens und </w:t>
+            </w:r>
+            <w:r>
+              <w:rPr>
+                <w:rFonts w:cs="Arial"/>
+                <w:lang w:val="de-DE"/>
+              </w:rPr>
+              <w:lastRenderedPageBreak/>
+              <w:t>im Startmenü wird keine Werbung angezeigt.</w:t>
             </w:r>
           </w:p>
         </w:tc>
@@ -12456,7 +12146,6 @@
                 <w:szCs w:val="22"/>
                 <w:lang w:val="de-DE"/>
               </w:rPr>
-              <w:lastRenderedPageBreak/>
               <w:t>T7</w:t>
             </w:r>
           </w:p>
@@ -12783,13 +12472,8 @@
           <w:numId w:val="29"/>
         </w:numPr>
       </w:pPr>
-      <w:proofErr w:type="spellStart"/>
-      <w:r>
-        <w:t>Pillow</w:t>
-      </w:r>
-      <w:proofErr w:type="spellEnd"/>
-      <w:r>
-        <w:t xml:space="preserve"> Modul muss installiert sein</w:t>
+      <w:r>
+        <w:t>Pillow Modul muss installiert sein</w:t>
       </w:r>
     </w:p>
     <w:p>
@@ -12822,8 +12506,6 @@
       <w:r>
         <w:br/>
       </w:r>
-      <w:bookmarkStart w:id="62" w:name="_GoBack"/>
-      <w:bookmarkEnd w:id="62"/>
     </w:p>
     <w:p>
       <w:pPr>
@@ -12833,15 +12515,7 @@
         <w:t>Es wird keine besondere Konfiguration benötigt. Es muss lediglich das Spiel auf das Testgerät kopiert werden.</w:t>
       </w:r>
       <w:r>
-        <w:t xml:space="preserve"> Falls </w:t>
-      </w:r>
-      <w:proofErr w:type="spellStart"/>
-      <w:r>
-        <w:t>Pillow</w:t>
-      </w:r>
-      <w:proofErr w:type="spellEnd"/>
-      <w:r>
-        <w:t xml:space="preserve"> noch nicht installiert ist kann dies wie folgt über den Terminal erledigt werden:</w:t>
+        <w:t xml:space="preserve"> Falls Pillow noch nicht installiert ist kann dies wie folgt über den Terminal erledigt werden:</w:t>
       </w:r>
     </w:p>
     <w:p>
@@ -12851,42 +12525,12 @@
           <w:rFonts w:ascii="Courier New" w:hAnsi="Courier New" w:cs="Courier New"/>
         </w:rPr>
       </w:pPr>
-      <w:proofErr w:type="spellStart"/>
       <w:r>
         <w:rPr>
           <w:rFonts w:ascii="Courier New" w:hAnsi="Courier New" w:cs="Courier New"/>
         </w:rPr>
-        <w:t>sudo</w:t>
-      </w:r>
-      <w:proofErr w:type="spellEnd"/>
-      <w:r>
-        <w:rPr>
-          <w:rFonts w:ascii="Courier New" w:hAnsi="Courier New" w:cs="Courier New"/>
-        </w:rPr>
-        <w:t xml:space="preserve"> </w:t>
-      </w:r>
-      <w:proofErr w:type="spellStart"/>
-      <w:r>
-        <w:rPr>
-          <w:rFonts w:ascii="Courier New" w:hAnsi="Courier New" w:cs="Courier New"/>
-        </w:rPr>
-        <w:t>easy_install</w:t>
-      </w:r>
-      <w:proofErr w:type="spellEnd"/>
-      <w:r>
-        <w:rPr>
-          <w:rFonts w:ascii="Courier New" w:hAnsi="Courier New" w:cs="Courier New"/>
-        </w:rPr>
-        <w:t xml:space="preserve"> </w:t>
-      </w:r>
-      <w:proofErr w:type="spellStart"/>
-      <w:r>
-        <w:rPr>
-          <w:rFonts w:ascii="Courier New" w:hAnsi="Courier New" w:cs="Courier New"/>
-        </w:rPr>
-        <w:t>pip</w:t>
-      </w:r>
-      <w:proofErr w:type="spellEnd"/>
+        <w:t>sudo easy_install pip</w:t>
+      </w:r>
     </w:p>
     <w:p>
       <w:pPr>
@@ -12895,56 +12539,12 @@
           <w:rFonts w:ascii="Courier New" w:hAnsi="Courier New" w:cs="Courier New"/>
         </w:rPr>
       </w:pPr>
-      <w:proofErr w:type="spellStart"/>
       <w:r>
         <w:rPr>
           <w:rFonts w:ascii="Courier New" w:hAnsi="Courier New" w:cs="Courier New"/>
         </w:rPr>
-        <w:t>sudo</w:t>
-      </w:r>
-      <w:proofErr w:type="spellEnd"/>
-      <w:r>
-        <w:rPr>
-          <w:rFonts w:ascii="Courier New" w:hAnsi="Courier New" w:cs="Courier New"/>
-        </w:rPr>
-        <w:t xml:space="preserve"> </w:t>
-      </w:r>
-      <w:proofErr w:type="spellStart"/>
-      <w:r>
-        <w:rPr>
-          <w:rFonts w:ascii="Courier New" w:hAnsi="Courier New" w:cs="Courier New"/>
-        </w:rPr>
-        <w:t>pip</w:t>
-      </w:r>
-      <w:proofErr w:type="spellEnd"/>
-      <w:r>
-        <w:rPr>
-          <w:rFonts w:ascii="Courier New" w:hAnsi="Courier New" w:cs="Courier New"/>
-        </w:rPr>
-        <w:t xml:space="preserve"> </w:t>
-      </w:r>
-      <w:proofErr w:type="spellStart"/>
-      <w:r>
-        <w:rPr>
-          <w:rFonts w:ascii="Courier New" w:hAnsi="Courier New" w:cs="Courier New"/>
-        </w:rPr>
-        <w:t>install</w:t>
-      </w:r>
-      <w:proofErr w:type="spellEnd"/>
-      <w:r>
-        <w:rPr>
-          <w:rFonts w:ascii="Courier New" w:hAnsi="Courier New" w:cs="Courier New"/>
-        </w:rPr>
-        <w:t xml:space="preserve"> </w:t>
-      </w:r>
-      <w:proofErr w:type="spellStart"/>
-      <w:r>
-        <w:rPr>
-          <w:rFonts w:ascii="Courier New" w:hAnsi="Courier New" w:cs="Courier New"/>
-        </w:rPr>
-        <w:t>pillow</w:t>
-      </w:r>
-      <w:proofErr w:type="spellEnd"/>
+        <w:t>sudo pip install pillow</w:t>
+      </w:r>
     </w:p>
     <w:p>
       <w:pPr>
@@ -12959,13 +12559,13 @@
         </w:tabs>
         <w:ind w:left="720" w:hanging="720"/>
       </w:pPr>
-      <w:bookmarkStart w:id="63" w:name="_Toc217803069"/>
-      <w:bookmarkStart w:id="64" w:name="_Toc410826899"/>
+      <w:bookmarkStart w:id="62" w:name="_Toc217803069"/>
+      <w:bookmarkStart w:id="63" w:name="_Toc410826899"/>
       <w:r>
         <w:t>Durchführung</w:t>
       </w:r>
+      <w:bookmarkEnd w:id="62"/>
       <w:bookmarkEnd w:id="63"/>
-      <w:bookmarkEnd w:id="64"/>
     </w:p>
     <w:p>
       <w:pPr>
@@ -13002,13 +12602,14 @@
         </w:tabs>
         <w:ind w:left="720" w:hanging="720"/>
       </w:pPr>
-      <w:bookmarkStart w:id="65" w:name="_Toc217803070"/>
-      <w:bookmarkStart w:id="66" w:name="_Toc410826900"/>
-      <w:r>
+      <w:bookmarkStart w:id="64" w:name="_Toc217803070"/>
+      <w:bookmarkStart w:id="65" w:name="_Toc410826900"/>
+      <w:r>
+        <w:lastRenderedPageBreak/>
         <w:t>Nachbearbeitung</w:t>
       </w:r>
+      <w:bookmarkEnd w:id="64"/>
       <w:bookmarkEnd w:id="65"/>
-      <w:bookmarkEnd w:id="66"/>
     </w:p>
     <w:p/>
     <w:p>
@@ -13030,13 +12631,13 @@
         </w:tabs>
         <w:ind w:left="576" w:hanging="576"/>
       </w:pPr>
-      <w:bookmarkStart w:id="67" w:name="_Toc217803071"/>
-      <w:bookmarkStart w:id="68" w:name="_Toc410826901"/>
+      <w:bookmarkStart w:id="66" w:name="_Toc217803071"/>
+      <w:bookmarkStart w:id="67" w:name="_Toc410826901"/>
       <w:r>
         <w:t>Testprotokoll</w:t>
       </w:r>
+      <w:bookmarkEnd w:id="66"/>
       <w:bookmarkEnd w:id="67"/>
-      <w:bookmarkEnd w:id="68"/>
     </w:p>
     <w:p/>
     <w:p>
@@ -13052,13 +12653,13 @@
         </w:tabs>
         <w:ind w:left="720" w:hanging="720"/>
       </w:pPr>
-      <w:bookmarkStart w:id="69" w:name="_Toc217803072"/>
-      <w:bookmarkStart w:id="70" w:name="_Toc410826902"/>
+      <w:bookmarkStart w:id="68" w:name="_Toc217803072"/>
+      <w:bookmarkStart w:id="69" w:name="_Toc410826902"/>
       <w:r>
         <w:t>Testobjekt</w:t>
       </w:r>
+      <w:bookmarkEnd w:id="68"/>
       <w:bookmarkEnd w:id="69"/>
-      <w:bookmarkEnd w:id="70"/>
     </w:p>
     <w:p>
       <w:pPr>
@@ -13287,15 +12888,7 @@
                 <w:b/>
                 <w:lang w:val="de-DE"/>
               </w:rPr>
-              <w:t>Bemerkunge</w:t>
-            </w:r>
-            <w:r>
-              <w:rPr>
-                <w:rFonts w:cs="Arial"/>
-                <w:b/>
-                <w:lang w:val="de-DE"/>
-              </w:rPr>
-              <w:t>n</w:t>
+              <w:t>Bemerkungen</w:t>
             </w:r>
           </w:p>
         </w:tc>
@@ -13392,7 +12985,6 @@
                 <w:lang w:val="de-DE"/>
               </w:rPr>
             </w:pPr>
-            <w:proofErr w:type="spellStart"/>
             <w:r>
               <w:rPr>
                 <w:rFonts w:cs="Arial"/>
@@ -13400,7 +12992,6 @@
               </w:rPr>
               <w:t>xx.xx.xxxx</w:t>
             </w:r>
-            <w:proofErr w:type="spellEnd"/>
           </w:p>
         </w:tc>
         <w:tc>
@@ -13421,7 +13012,6 @@
                 <w:lang w:val="de-DE"/>
               </w:rPr>
             </w:pPr>
-            <w:proofErr w:type="spellStart"/>
             <w:r>
               <w:rPr>
                 <w:rFonts w:cs="Arial"/>
@@ -13429,7 +13019,6 @@
               </w:rPr>
               <w:t>xx:xx</w:t>
             </w:r>
-            <w:proofErr w:type="spellEnd"/>
           </w:p>
         </w:tc>
         <w:tc>
@@ -14417,13 +14006,13 @@
         </w:tabs>
         <w:ind w:left="720" w:hanging="720"/>
       </w:pPr>
-      <w:bookmarkStart w:id="71" w:name="_Toc217803073"/>
-      <w:bookmarkStart w:id="72" w:name="_Toc410826903"/>
+      <w:bookmarkStart w:id="70" w:name="_Toc217803073"/>
+      <w:bookmarkStart w:id="71" w:name="_Toc410826903"/>
       <w:r>
         <w:t>Testresultate</w:t>
       </w:r>
+      <w:bookmarkEnd w:id="70"/>
       <w:bookmarkEnd w:id="71"/>
-      <w:bookmarkEnd w:id="72"/>
     </w:p>
     <w:p>
       <w:pPr>
@@ -14867,15 +14456,7 @@
                 <w:rFonts w:cs="Arial"/>
                 <w:lang w:val="de-DE"/>
               </w:rPr>
-              <w:t xml:space="preserve">Die Spielfigur bewegt sich nach </w:t>
-            </w:r>
-            <w:r>
-              <w:rPr>
-                <w:rFonts w:cs="Arial"/>
-                <w:lang w:val="de-DE"/>
-              </w:rPr>
-              <w:lastRenderedPageBreak/>
-              <w:t>links.</w:t>
+              <w:t>Die Spielfigur bewegt sich nach links.</w:t>
             </w:r>
           </w:p>
         </w:tc>
@@ -14930,7 +14511,6 @@
                 <w:szCs w:val="22"/>
                 <w:lang w:val="de-DE"/>
               </w:rPr>
-              <w:lastRenderedPageBreak/>
               <w:t>T4</w:t>
             </w:r>
           </w:p>
@@ -14978,14 +14558,7 @@
                 <w:rFonts w:cs="Arial"/>
                 <w:lang w:val="de-DE"/>
               </w:rPr>
-              <w:t>Die Spielfigur bewegt sich nach</w:t>
-            </w:r>
-            <w:r>
-              <w:rPr>
-                <w:rFonts w:cs="Arial"/>
-                <w:lang w:val="de-DE"/>
-              </w:rPr>
-              <w:t xml:space="preserve"> rechts.</w:t>
+              <w:t>Die Spielfigur bewegt sich nach rechts.</w:t>
             </w:r>
           </w:p>
         </w:tc>
@@ -15437,13 +15010,13 @@
         </w:tabs>
         <w:ind w:left="720" w:hanging="720"/>
       </w:pPr>
-      <w:bookmarkStart w:id="73" w:name="_Toc217803074"/>
-      <w:bookmarkStart w:id="74" w:name="_Toc410826904"/>
+      <w:bookmarkStart w:id="72" w:name="_Toc217803074"/>
+      <w:bookmarkStart w:id="73" w:name="_Toc410826904"/>
       <w:r>
         <w:t>Testauswertung</w:t>
       </w:r>
+      <w:bookmarkEnd w:id="72"/>
       <w:bookmarkEnd w:id="73"/>
-      <w:bookmarkEnd w:id="74"/>
     </w:p>
     <w:p>
       <w:pPr>
@@ -15490,17 +15063,17 @@
         <w:spacing w:after="283"/>
         <w:ind w:left="432" w:hanging="432"/>
       </w:pPr>
-      <w:bookmarkStart w:id="75" w:name="_Toc410722971"/>
-      <w:bookmarkStart w:id="76" w:name="_Toc378079220"/>
-      <w:bookmarkStart w:id="77" w:name="_Toc410742004"/>
-      <w:bookmarkStart w:id="78" w:name="_Toc410826905"/>
+      <w:bookmarkStart w:id="74" w:name="_Toc410722971"/>
+      <w:bookmarkStart w:id="75" w:name="_Toc378079220"/>
+      <w:bookmarkStart w:id="76" w:name="_Toc410742004"/>
+      <w:bookmarkStart w:id="77" w:name="_Toc410826905"/>
       <w:r>
         <w:t>Weiterführung der Projektplanung</w:t>
       </w:r>
+      <w:bookmarkEnd w:id="74"/>
       <w:bookmarkEnd w:id="75"/>
       <w:bookmarkEnd w:id="76"/>
       <w:bookmarkEnd w:id="77"/>
-      <w:bookmarkEnd w:id="78"/>
     </w:p>
     <w:p>
       <w:pPr>
@@ -15515,20 +15088,20 @@
         </w:tabs>
         <w:ind w:left="576" w:hanging="576"/>
       </w:pPr>
-      <w:bookmarkStart w:id="79" w:name="_Toc410722972"/>
-      <w:bookmarkStart w:id="80" w:name="_Toc378079221"/>
-      <w:bookmarkStart w:id="81" w:name="_Toc410742005"/>
-      <w:bookmarkStart w:id="82" w:name="_Toc410826906"/>
+      <w:bookmarkStart w:id="78" w:name="_Toc410722972"/>
+      <w:bookmarkStart w:id="79" w:name="_Toc378079221"/>
+      <w:bookmarkStart w:id="80" w:name="_Toc410742005"/>
+      <w:bookmarkStart w:id="81" w:name="_Toc410826906"/>
       <w:r>
         <w:t>Abgleich von Planung und tatsächlichem Verlauf der Phase</w:t>
       </w:r>
+      <w:bookmarkEnd w:id="78"/>
       <w:bookmarkEnd w:id="79"/>
+      <w:r>
+        <w:t xml:space="preserve"> Konzept</w:t>
+      </w:r>
       <w:bookmarkEnd w:id="80"/>
-      <w:r>
-        <w:t xml:space="preserve"> Konzept</w:t>
-      </w:r>
       <w:bookmarkEnd w:id="81"/>
-      <w:bookmarkEnd w:id="82"/>
     </w:p>
     <w:p>
       <w:pPr>
@@ -15603,20 +15176,21 @@
           <w:i/>
         </w:rPr>
       </w:pPr>
-      <w:bookmarkStart w:id="83" w:name="_Toc410722973"/>
-      <w:bookmarkStart w:id="84" w:name="_Toc378079222"/>
-      <w:bookmarkStart w:id="85" w:name="_Toc410742006"/>
-      <w:bookmarkStart w:id="86" w:name="_Toc410826907"/>
-      <w:r>
+      <w:bookmarkStart w:id="82" w:name="_Toc410722973"/>
+      <w:bookmarkStart w:id="83" w:name="_Toc378079222"/>
+      <w:bookmarkStart w:id="84" w:name="_Toc410742006"/>
+      <w:bookmarkStart w:id="85" w:name="_Toc410826907"/>
+      <w:r>
+        <w:lastRenderedPageBreak/>
         <w:t xml:space="preserve">Aktualisierung der </w:t>
       </w:r>
       <w:r>
         <w:t>Risikosituation</w:t>
       </w:r>
+      <w:bookmarkEnd w:id="82"/>
       <w:bookmarkEnd w:id="83"/>
       <w:bookmarkEnd w:id="84"/>
       <w:bookmarkEnd w:id="85"/>
-      <w:bookmarkEnd w:id="86"/>
     </w:p>
     <w:p>
       <w:pPr>
@@ -15634,6 +15208,14 @@
       <w:pPr>
         <w:pStyle w:val="Textkrper"/>
       </w:pPr>
+      <w:r>
+        <w:t xml:space="preserve">Die Risikosituation hat </w:t>
+      </w:r>
+      <w:r>
+        <w:t>sich über die gesamte Sicht nicht geändert. Man könnte höchstens von einer leichten Entschärfung sprechen, weil nun schon weite Teile des Projekts abgeschlossen sind.</w:t>
+      </w:r>
+      <w:bookmarkStart w:id="86" w:name="_GoBack"/>
+      <w:bookmarkEnd w:id="86"/>
     </w:p>
     <w:p>
       <w:pPr>
@@ -15837,7 +15419,7 @@
               <w:sz w:val="20"/>
               <w:szCs w:val="20"/>
             </w:rPr>
-            <w:t>9</w:t>
+            <w:t>11</w:t>
           </w:r>
           <w:r>
             <w:rPr>
@@ -16121,11 +15703,9 @@
             <w:pStyle w:val="Kopfzeile"/>
             <w:jc w:val="right"/>
           </w:pPr>
-          <w:proofErr w:type="spellStart"/>
           <w:r>
             <w:t>PyJump</w:t>
           </w:r>
-          <w:proofErr w:type="spellEnd"/>
         </w:p>
         <w:p>
           <w:pPr>
@@ -19922,7 +19502,7 @@
 </file>
 
 <file path=customXml/itemProps1.xml><?xml version="1.0" encoding="utf-8"?>
-<ds:datastoreItem xmlns:ds="http://schemas.openxmlformats.org/officeDocument/2006/customXml" ds:itemID="{C3494BB5-A463-0F49-9352-D2E831699ABF}">
+<ds:datastoreItem xmlns:ds="http://schemas.openxmlformats.org/officeDocument/2006/customXml" ds:itemID="{08BBA4AE-EC1D-3449-8FD6-935376536C94}">
   <ds:schemaRefs>
     <ds:schemaRef ds:uri="http://schemas.openxmlformats.org/officeDocument/2006/bibliography"/>
   </ds:schemaRefs>

</xml_diff>